<commit_message>
adapted resume for download
</commit_message>
<xml_diff>
--- a/Allpress2022.docx
+++ b/Allpress2022.docx
@@ -19,7 +19,7 @@
       </w:tblGrid>
       <w:tr>
         <w:trPr>
-          <w:trHeight w:hRule="exact" w:val="1863"/>
+          <w:trHeight w:hRule="exact" w:val="1773"/>
         </w:trPr>
         <w:tc>
           <w:tcPr>
@@ -34,24 +34,24 @@
               <w:pStyle w:val="Title"/>
               <w:rPr>
                 <w:rFonts w:ascii="Helvetica" w:hAnsi="Helvetica"/>
-                <w:sz w:val="68"/>
-                <w:szCs w:val="68"/>
+                <w:sz w:val="65"/>
+                <w:szCs w:val="65"/>
               </w:rPr>
             </w:pPr>
             <w:r>
               <w:rPr>
                 <w:rFonts w:ascii="Helvetica" w:hAnsi="Helvetica" w:cs="Times New Roman (Headings CS)"/>
                 <w:color w:val="000000" w:themeColor="text1"/>
-                <w:sz w:val="68"/>
-                <w:szCs w:val="68"/>
+                <w:sz w:val="65"/>
+                <w:szCs w:val="65"/>
               </w:rPr>
               <w:t>marie</w:t>
             </w:r>
             <w:r>
               <w:rPr>
                 <w:rFonts w:ascii="Helvetica" w:hAnsi="Helvetica"/>
-                <w:sz w:val="68"/>
-                <w:szCs w:val="68"/>
+                <w:sz w:val="65"/>
+                <w:szCs w:val="65"/>
               </w:rPr>
               <w:t xml:space="preserve"> </w:t>
             </w:r>
@@ -62,8 +62,8 @@
                 <w:b w:val="0"/>
                 <w:bCs/>
                 <w:color w:val="000000" w:themeColor="text1"/>
-                <w:sz w:val="68"/>
-                <w:szCs w:val="68"/>
+                <w:sz w:val="65"/>
+                <w:szCs w:val="65"/>
               </w:rPr>
               <w:t>Allpress</w:t>
             </w:r>
@@ -215,6 +215,8 @@
               <w:rPr>
                 <w:rFonts w:ascii="Helvetica" w:hAnsi="Helvetica"/>
                 <w:color w:val="000000" w:themeColor="text1"/>
+                <w:sz w:val="21"/>
+                <w:szCs w:val="21"/>
               </w:rPr>
             </w:pPr>
             <w:r>
@@ -223,6 +225,8 @@
                 <w:rFonts w:ascii="Helvetica" w:eastAsia="Georgia" w:hAnsi="Helvetica" w:cs="Georgia"/>
                 <w:color w:val="000000" w:themeColor="text1"/>
                 <w:spacing w:val="8"/>
+                <w:sz w:val="21"/>
+                <w:szCs w:val="21"/>
                 <w:shd w:val="clear" w:color="auto" w:fill="auto"/>
               </w:rPr>
               <w:t>Dynamic</w:t>
@@ -233,6 +237,8 @@
                 <w:rFonts w:ascii="Helvetica" w:eastAsia="Georgia" w:hAnsi="Helvetica" w:cs="Georgia"/>
                 <w:color w:val="000000" w:themeColor="text1"/>
                 <w:spacing w:val="8"/>
+                <w:sz w:val="21"/>
+                <w:szCs w:val="21"/>
                 <w:shd w:val="clear" w:color="auto" w:fill="auto"/>
               </w:rPr>
               <w:t xml:space="preserve">, </w:t>
@@ -243,6 +249,8 @@
                 <w:rFonts w:ascii="Helvetica" w:eastAsia="Georgia" w:hAnsi="Helvetica" w:cs="Georgia"/>
                 <w:color w:val="000000" w:themeColor="text1"/>
                 <w:spacing w:val="8"/>
+                <w:sz w:val="21"/>
+                <w:szCs w:val="21"/>
                 <w:shd w:val="clear" w:color="auto" w:fill="auto"/>
               </w:rPr>
               <w:t>ambitious</w:t>
@@ -253,6 +261,8 @@
                 <w:rFonts w:ascii="Helvetica" w:eastAsia="Georgia" w:hAnsi="Helvetica" w:cs="Georgia"/>
                 <w:color w:val="000000" w:themeColor="text1"/>
                 <w:spacing w:val="8"/>
+                <w:sz w:val="21"/>
+                <w:szCs w:val="21"/>
                 <w:shd w:val="clear" w:color="auto" w:fill="auto"/>
               </w:rPr>
               <w:t xml:space="preserve">, </w:t>
@@ -263,6 +273,8 @@
                 <w:rFonts w:ascii="Helvetica" w:eastAsia="Georgia" w:hAnsi="Helvetica" w:cs="Georgia"/>
                 <w:color w:val="000000" w:themeColor="text1"/>
                 <w:spacing w:val="8"/>
+                <w:sz w:val="21"/>
+                <w:szCs w:val="21"/>
                 <w:shd w:val="clear" w:color="auto" w:fill="auto"/>
               </w:rPr>
               <w:t xml:space="preserve">and </w:t>
@@ -273,6 +285,8 @@
                 <w:rFonts w:ascii="Helvetica" w:eastAsia="Georgia" w:hAnsi="Helvetica" w:cs="Georgia"/>
                 <w:color w:val="000000" w:themeColor="text1"/>
                 <w:spacing w:val="8"/>
+                <w:sz w:val="21"/>
+                <w:szCs w:val="21"/>
                 <w:shd w:val="clear" w:color="auto" w:fill="auto"/>
               </w:rPr>
               <w:t>detail-oriented</w:t>
@@ -283,6 +297,8 @@
                 <w:rFonts w:ascii="Helvetica" w:eastAsia="Georgia" w:hAnsi="Helvetica" w:cs="Georgia"/>
                 <w:color w:val="000000" w:themeColor="text1"/>
                 <w:spacing w:val="8"/>
+                <w:sz w:val="21"/>
+                <w:szCs w:val="21"/>
                 <w:shd w:val="clear" w:color="auto" w:fill="auto"/>
               </w:rPr>
               <w:t xml:space="preserve"> </w:t>
@@ -290,9 +306,11 @@
             <w:r>
               <w:rPr>
                 <w:rStyle w:val="documentsummaryparagraphdiv"/>
-                <w:rFonts w:eastAsia="Georgia" w:cs="Georgia"/>
+                <w:rFonts w:ascii="Helvetica" w:eastAsia="Georgia" w:hAnsi="Helvetica" w:cs="Georgia"/>
                 <w:color w:val="000000" w:themeColor="text1"/>
                 <w:spacing w:val="8"/>
+                <w:sz w:val="21"/>
+                <w:szCs w:val="21"/>
                 <w:shd w:val="clear" w:color="auto" w:fill="auto"/>
               </w:rPr>
               <w:t>r</w:t>
@@ -301,6 +319,8 @@
               <w:rPr>
                 <w:rFonts w:ascii="Helvetica" w:hAnsi="Helvetica"/>
                 <w:color w:val="000000" w:themeColor="text1"/>
+                <w:sz w:val="21"/>
+                <w:szCs w:val="21"/>
               </w:rPr>
               <w:t xml:space="preserve">etired </w:t>
             </w:r>
@@ -308,6 +328,8 @@
               <w:rPr>
                 <w:rFonts w:ascii="Helvetica" w:hAnsi="Helvetica"/>
                 <w:color w:val="000000" w:themeColor="text1"/>
+                <w:sz w:val="21"/>
+                <w:szCs w:val="21"/>
               </w:rPr>
               <w:t xml:space="preserve">Air Force </w:t>
             </w:r>
@@ -315,20 +337,17 @@
               <w:rPr>
                 <w:rFonts w:ascii="Helvetica" w:hAnsi="Helvetica"/>
                 <w:color w:val="000000" w:themeColor="text1"/>
+                <w:sz w:val="21"/>
+                <w:szCs w:val="21"/>
               </w:rPr>
-              <w:t>M</w:t>
+              <w:t>Master Sergeant</w:t>
             </w:r>
             <w:r>
               <w:rPr>
                 <w:rFonts w:ascii="Helvetica" w:hAnsi="Helvetica"/>
                 <w:color w:val="000000" w:themeColor="text1"/>
-              </w:rPr>
-              <w:t>aster Sergeant</w:t>
-            </w:r>
-            <w:r>
-              <w:rPr>
-                <w:rFonts w:ascii="Helvetica" w:hAnsi="Helvetica"/>
-                <w:color w:val="000000" w:themeColor="text1"/>
+                <w:sz w:val="21"/>
+                <w:szCs w:val="21"/>
               </w:rPr>
               <w:t xml:space="preserve"> </w:t>
             </w:r>
@@ -336,13 +355,26 @@
               <w:rPr>
                 <w:rFonts w:ascii="Helvetica" w:hAnsi="Helvetica"/>
                 <w:color w:val="000000" w:themeColor="text1"/>
+                <w:sz w:val="21"/>
+                <w:szCs w:val="21"/>
               </w:rPr>
-              <w:t xml:space="preserve">with 23 years of IT technical experience </w:t>
+              <w:t>with</w:t>
             </w:r>
             <w:r>
               <w:rPr>
                 <w:rFonts w:ascii="Helvetica" w:hAnsi="Helvetica"/>
                 <w:color w:val="000000" w:themeColor="text1"/>
+                <w:sz w:val="21"/>
+                <w:szCs w:val="21"/>
+              </w:rPr>
+              <w:t xml:space="preserve"> 23 years of IT technical experience </w:t>
+            </w:r>
+            <w:r>
+              <w:rPr>
+                <w:rFonts w:ascii="Helvetica" w:hAnsi="Helvetica"/>
+                <w:color w:val="000000" w:themeColor="text1"/>
+                <w:sz w:val="21"/>
+                <w:szCs w:val="21"/>
               </w:rPr>
               <w:t>pursuing</w:t>
             </w:r>
@@ -350,6 +382,8 @@
               <w:rPr>
                 <w:rFonts w:ascii="Helvetica" w:hAnsi="Helvetica"/>
                 <w:color w:val="000000" w:themeColor="text1"/>
+                <w:sz w:val="21"/>
+                <w:szCs w:val="21"/>
               </w:rPr>
               <w:t xml:space="preserve"> </w:t>
             </w:r>
@@ -357,6 +391,8 @@
               <w:rPr>
                 <w:rFonts w:ascii="Helvetica" w:hAnsi="Helvetica"/>
                 <w:color w:val="000000" w:themeColor="text1"/>
+                <w:sz w:val="21"/>
+                <w:szCs w:val="21"/>
               </w:rPr>
               <w:t xml:space="preserve">a </w:t>
             </w:r>
@@ -364,6 +400,8 @@
               <w:rPr>
                 <w:rFonts w:ascii="Helvetica" w:hAnsi="Helvetica"/>
                 <w:color w:val="000000" w:themeColor="text1"/>
+                <w:sz w:val="21"/>
+                <w:szCs w:val="21"/>
               </w:rPr>
               <w:t>Full-</w:t>
             </w:r>
@@ -371,6 +409,8 @@
               <w:rPr>
                 <w:rFonts w:ascii="Helvetica" w:hAnsi="Helvetica"/>
                 <w:color w:val="000000" w:themeColor="text1"/>
+                <w:sz w:val="21"/>
+                <w:szCs w:val="21"/>
               </w:rPr>
               <w:t>S</w:t>
             </w:r>
@@ -378,6 +418,8 @@
               <w:rPr>
                 <w:rFonts w:ascii="Helvetica" w:hAnsi="Helvetica"/>
                 <w:color w:val="000000" w:themeColor="text1"/>
+                <w:sz w:val="21"/>
+                <w:szCs w:val="21"/>
               </w:rPr>
               <w:t>tack D</w:t>
             </w:r>
@@ -385,6 +427,8 @@
               <w:rPr>
                 <w:rFonts w:ascii="Helvetica" w:hAnsi="Helvetica"/>
                 <w:color w:val="000000" w:themeColor="text1"/>
+                <w:sz w:val="21"/>
+                <w:szCs w:val="21"/>
               </w:rPr>
               <w:t>eveloper</w:t>
             </w:r>
@@ -392,6 +436,8 @@
               <w:rPr>
                 <w:rFonts w:ascii="Helvetica" w:hAnsi="Helvetica"/>
                 <w:color w:val="000000" w:themeColor="text1"/>
+                <w:sz w:val="21"/>
+                <w:szCs w:val="21"/>
               </w:rPr>
               <w:t xml:space="preserve"> career</w:t>
             </w:r>
@@ -403,12 +449,16 @@
               <w:rPr>
                 <w:rFonts w:ascii="Helvetica" w:hAnsi="Helvetica" w:cs="Times New Roman (Headings CS)"/>
                 <w:color w:val="000000" w:themeColor="text1"/>
+                <w:sz w:val="25"/>
+                <w:szCs w:val="26"/>
               </w:rPr>
             </w:pPr>
             <w:r>
               <w:rPr>
                 <w:rFonts w:ascii="Helvetica" w:hAnsi="Helvetica" w:cs="Times New Roman (Headings CS)"/>
                 <w:color w:val="000000" w:themeColor="text1"/>
+                <w:sz w:val="25"/>
+                <w:szCs w:val="26"/>
               </w:rPr>
               <w:t>Technical Competencies</w:t>
             </w:r>
@@ -447,6 +497,8 @@
                     <w:rPr>
                       <w:rFonts w:ascii="Helvetica" w:hAnsi="Helvetica"/>
                       <w:color w:val="000000" w:themeColor="text1"/>
+                      <w:sz w:val="21"/>
+                      <w:szCs w:val="21"/>
                     </w:rPr>
                   </w:pPr>
                   <w:r>
@@ -455,6 +507,8 @@
                       <w:b/>
                       <w:bCs/>
                       <w:color w:val="000000" w:themeColor="text1"/>
+                      <w:sz w:val="21"/>
+                      <w:szCs w:val="21"/>
                     </w:rPr>
                     <w:t>Languages/Stacks:</w:t>
                   </w:r>
@@ -462,6 +516,8 @@
                     <w:rPr>
                       <w:rFonts w:ascii="Helvetica" w:hAnsi="Helvetica"/>
                       <w:color w:val="000000" w:themeColor="text1"/>
+                      <w:sz w:val="21"/>
+                      <w:szCs w:val="21"/>
                     </w:rPr>
                     <w:t xml:space="preserve">  HTML5, CSS, </w:t>
                   </w:r>
@@ -469,6 +525,8 @@
                     <w:rPr>
                       <w:rFonts w:ascii="Helvetica" w:hAnsi="Helvetica"/>
                       <w:color w:val="000000" w:themeColor="text1"/>
+                      <w:sz w:val="21"/>
+                      <w:szCs w:val="21"/>
                     </w:rPr>
                     <w:t xml:space="preserve">SCSS, </w:t>
                   </w:r>
@@ -476,6 +534,8 @@
                     <w:rPr>
                       <w:rFonts w:ascii="Helvetica" w:hAnsi="Helvetica"/>
                       <w:color w:val="000000" w:themeColor="text1"/>
+                      <w:sz w:val="21"/>
+                      <w:szCs w:val="21"/>
                     </w:rPr>
                     <w:t xml:space="preserve">JavaScript </w:t>
                   </w:r>
@@ -491,6 +551,8 @@
                     <w:rPr>
                       <w:rFonts w:ascii="Helvetica" w:hAnsi="Helvetica"/>
                       <w:color w:val="000000" w:themeColor="text1"/>
+                      <w:sz w:val="21"/>
+                      <w:szCs w:val="21"/>
                     </w:rPr>
                   </w:pPr>
                   <w:r>
@@ -499,6 +561,8 @@
                       <w:b/>
                       <w:bCs/>
                       <w:color w:val="000000" w:themeColor="text1"/>
+                      <w:sz w:val="21"/>
+                      <w:szCs w:val="21"/>
                     </w:rPr>
                     <w:t>Frameworks:</w:t>
                   </w:r>
@@ -506,6 +570,8 @@
                     <w:rPr>
                       <w:rFonts w:ascii="Helvetica" w:hAnsi="Helvetica"/>
                       <w:color w:val="000000" w:themeColor="text1"/>
+                      <w:sz w:val="21"/>
+                      <w:szCs w:val="21"/>
                     </w:rPr>
                     <w:t xml:space="preserve">  </w:t>
                   </w:r>
@@ -513,20 +579,37 @@
                     <w:rPr>
                       <w:rFonts w:ascii="Helvetica" w:hAnsi="Helvetica"/>
                       <w:color w:val="000000" w:themeColor="text1"/>
+                      <w:sz w:val="21"/>
+                      <w:szCs w:val="21"/>
                     </w:rPr>
                     <w:t xml:space="preserve">Bootstrap, </w:t>
+                  </w:r>
+                  <w:proofErr w:type="spellStart"/>
+                  <w:r>
+                    <w:rPr>
+                      <w:rFonts w:ascii="Helvetica" w:hAnsi="Helvetica"/>
+                      <w:color w:val="000000" w:themeColor="text1"/>
+                      <w:sz w:val="21"/>
+                      <w:szCs w:val="21"/>
+                    </w:rPr>
+                    <w:t>Reactstrap</w:t>
+                  </w:r>
+                  <w:proofErr w:type="spellEnd"/>
+                  <w:r>
+                    <w:rPr>
+                      <w:rFonts w:ascii="Helvetica" w:hAnsi="Helvetica"/>
+                      <w:color w:val="000000" w:themeColor="text1"/>
+                      <w:sz w:val="21"/>
+                      <w:szCs w:val="21"/>
+                    </w:rPr>
+                    <w:t xml:space="preserve">, </w:t>
                   </w:r>
                   <w:r>
                     <w:rPr>
                       <w:rFonts w:ascii="Helvetica" w:hAnsi="Helvetica"/>
                       <w:color w:val="000000" w:themeColor="text1"/>
-                    </w:rPr>
-                    <w:t xml:space="preserve">Reactstrap, </w:t>
-                  </w:r>
-                  <w:r>
-                    <w:rPr>
-                      <w:rFonts w:ascii="Helvetica" w:hAnsi="Helvetica"/>
-                      <w:color w:val="000000" w:themeColor="text1"/>
+                      <w:sz w:val="21"/>
+                      <w:szCs w:val="21"/>
                     </w:rPr>
                     <w:t xml:space="preserve">React.JS, </w:t>
                   </w:r>
@@ -534,6 +617,8 @@
                     <w:rPr>
                       <w:rFonts w:ascii="Helvetica" w:hAnsi="Helvetica"/>
                       <w:color w:val="000000" w:themeColor="text1"/>
+                      <w:sz w:val="21"/>
+                      <w:szCs w:val="21"/>
                     </w:rPr>
                     <w:t xml:space="preserve">React Native, </w:t>
                   </w:r>
@@ -541,6 +626,8 @@
                     <w:rPr>
                       <w:rFonts w:ascii="Helvetica" w:hAnsi="Helvetica"/>
                       <w:color w:val="000000" w:themeColor="text1"/>
+                      <w:sz w:val="21"/>
+                      <w:szCs w:val="21"/>
                     </w:rPr>
                     <w:t xml:space="preserve">React-Router, Redux, </w:t>
                   </w:r>
@@ -548,6 +635,8 @@
                     <w:rPr>
                       <w:rFonts w:ascii="Helvetica" w:hAnsi="Helvetica"/>
                       <w:color w:val="000000" w:themeColor="text1"/>
+                      <w:sz w:val="21"/>
+                      <w:szCs w:val="21"/>
                     </w:rPr>
                     <w:t xml:space="preserve">Node.JS, Express.JS </w:t>
                   </w:r>
@@ -563,6 +652,8 @@
                     <w:rPr>
                       <w:rFonts w:ascii="Helvetica" w:hAnsi="Helvetica"/>
                       <w:color w:val="000000" w:themeColor="text1"/>
+                      <w:sz w:val="21"/>
+                      <w:szCs w:val="21"/>
                     </w:rPr>
                   </w:pPr>
                   <w:r>
@@ -571,6 +662,8 @@
                       <w:b/>
                       <w:bCs/>
                       <w:color w:val="000000" w:themeColor="text1"/>
+                      <w:sz w:val="21"/>
+                      <w:szCs w:val="21"/>
                     </w:rPr>
                     <w:t>Databases:</w:t>
                   </w:r>
@@ -578,6 +671,8 @@
                     <w:rPr>
                       <w:rFonts w:ascii="Helvetica" w:hAnsi="Helvetica"/>
                       <w:color w:val="000000" w:themeColor="text1"/>
+                      <w:sz w:val="21"/>
+                      <w:szCs w:val="21"/>
                     </w:rPr>
                     <w:t xml:space="preserve">  MongoDB, Postgres</w:t>
                   </w:r>
@@ -602,6 +697,8 @@
                     <w:rPr>
                       <w:rFonts w:ascii="Helvetica" w:hAnsi="Helvetica"/>
                       <w:color w:val="000000" w:themeColor="text1"/>
+                      <w:sz w:val="21"/>
+                      <w:szCs w:val="21"/>
                     </w:rPr>
                   </w:pPr>
                   <w:r>
@@ -610,23 +707,42 @@
                       <w:b/>
                       <w:bCs/>
                       <w:color w:val="000000" w:themeColor="text1"/>
+                      <w:sz w:val="21"/>
+                      <w:szCs w:val="21"/>
                     </w:rPr>
                     <w:t xml:space="preserve">APIs/Deployment Tools:  </w:t>
                   </w:r>
+                  <w:proofErr w:type="spellStart"/>
                   <w:r>
                     <w:rPr>
                       <w:rFonts w:ascii="Helvetica" w:hAnsi="Helvetica"/>
                       <w:color w:val="000000" w:themeColor="text1"/>
+                      <w:sz w:val="21"/>
+                      <w:szCs w:val="21"/>
                     </w:rPr>
-                    <w:t xml:space="preserve">Axios, Postman, </w:t>
+                    <w:t>Axios</w:t>
                   </w:r>
+                  <w:proofErr w:type="spellEnd"/>
                   <w:r>
                     <w:rPr>
                       <w:rFonts w:ascii="Helvetica" w:hAnsi="Helvetica"/>
                       <w:color w:val="000000" w:themeColor="text1"/>
+                      <w:sz w:val="21"/>
+                      <w:szCs w:val="21"/>
+                    </w:rPr>
+                    <w:t xml:space="preserve">, Postman, </w:t>
+                  </w:r>
+                  <w:proofErr w:type="spellStart"/>
+                  <w:r>
+                    <w:rPr>
+                      <w:rFonts w:ascii="Helvetica" w:hAnsi="Helvetica"/>
+                      <w:color w:val="000000" w:themeColor="text1"/>
+                      <w:sz w:val="21"/>
+                      <w:szCs w:val="21"/>
                     </w:rPr>
                     <w:t>Vercel</w:t>
                   </w:r>
+                  <w:proofErr w:type="spellEnd"/>
                 </w:p>
                 <w:p>
                   <w:pPr>
@@ -640,6 +756,8 @@
                     <w:rPr>
                       <w:rFonts w:ascii="Helvetica" w:hAnsi="Helvetica"/>
                       <w:color w:val="000000" w:themeColor="text1"/>
+                      <w:sz w:val="21"/>
+                      <w:szCs w:val="21"/>
                     </w:rPr>
                   </w:pPr>
                   <w:r>
@@ -648,6 +766,8 @@
                       <w:b/>
                       <w:bCs/>
                       <w:color w:val="000000" w:themeColor="text1"/>
+                      <w:sz w:val="21"/>
+                      <w:szCs w:val="21"/>
                     </w:rPr>
                     <w:t>Version Control:</w:t>
                   </w:r>
@@ -655,16 +775,42 @@
                     <w:rPr>
                       <w:rFonts w:ascii="Helvetica" w:hAnsi="Helvetica"/>
                       <w:color w:val="000000" w:themeColor="text1"/>
+                      <w:sz w:val="21"/>
+                      <w:szCs w:val="21"/>
                     </w:rPr>
                     <w:t xml:space="preserve">  </w:t>
                   </w:r>
+                  <w:proofErr w:type="spellStart"/>
                   <w:r>
                     <w:rPr>
                       <w:rFonts w:ascii="Helvetica" w:hAnsi="Helvetica"/>
                       <w:color w:val="000000" w:themeColor="text1"/>
+                      <w:sz w:val="21"/>
+                      <w:szCs w:val="21"/>
                     </w:rPr>
-                    <w:t>Github, Gitbash</w:t>
+                    <w:t>Github</w:t>
                   </w:r>
+                  <w:proofErr w:type="spellEnd"/>
+                  <w:r>
+                    <w:rPr>
+                      <w:rFonts w:ascii="Helvetica" w:hAnsi="Helvetica"/>
+                      <w:color w:val="000000" w:themeColor="text1"/>
+                      <w:sz w:val="21"/>
+                      <w:szCs w:val="21"/>
+                    </w:rPr>
+                    <w:t xml:space="preserve">, </w:t>
+                  </w:r>
+                  <w:proofErr w:type="spellStart"/>
+                  <w:r>
+                    <w:rPr>
+                      <w:rFonts w:ascii="Helvetica" w:hAnsi="Helvetica"/>
+                      <w:color w:val="000000" w:themeColor="text1"/>
+                      <w:sz w:val="21"/>
+                      <w:szCs w:val="21"/>
+                    </w:rPr>
+                    <w:t>Gitbash</w:t>
+                  </w:r>
+                  <w:proofErr w:type="spellEnd"/>
                 </w:p>
                 <w:p>
                   <w:pPr>
@@ -678,6 +824,8 @@
                     <w:rPr>
                       <w:rFonts w:ascii="Helvetica" w:hAnsi="Helvetica"/>
                       <w:color w:val="000000" w:themeColor="text1"/>
+                      <w:sz w:val="21"/>
+                      <w:szCs w:val="21"/>
                     </w:rPr>
                   </w:pPr>
                   <w:r>
@@ -686,6 +834,8 @@
                       <w:b/>
                       <w:bCs/>
                       <w:color w:val="000000" w:themeColor="text1"/>
+                      <w:sz w:val="21"/>
+                      <w:szCs w:val="21"/>
                     </w:rPr>
                     <w:t>Mobile OS:</w:t>
                   </w:r>
@@ -693,6 +843,8 @@
                     <w:rPr>
                       <w:rFonts w:ascii="Helvetica" w:hAnsi="Helvetica"/>
                       <w:color w:val="000000" w:themeColor="text1"/>
+                      <w:sz w:val="21"/>
+                      <w:szCs w:val="21"/>
                     </w:rPr>
                     <w:t xml:space="preserve">  Android, iOS</w:t>
                   </w:r>
@@ -709,6 +861,8 @@
                     <w:rPr>
                       <w:rFonts w:ascii="Helvetica" w:hAnsi="Helvetica"/>
                       <w:color w:val="000000" w:themeColor="text1"/>
+                      <w:sz w:val="21"/>
+                      <w:szCs w:val="21"/>
                     </w:rPr>
                   </w:pPr>
                   <w:r>
@@ -717,6 +871,8 @@
                       <w:b/>
                       <w:bCs/>
                       <w:color w:val="000000" w:themeColor="text1"/>
+                      <w:sz w:val="21"/>
+                      <w:szCs w:val="21"/>
                     </w:rPr>
                     <w:t xml:space="preserve">Operating Systems:  </w:t>
                   </w:r>
@@ -724,6 +880,8 @@
                     <w:rPr>
                       <w:rFonts w:ascii="Helvetica" w:hAnsi="Helvetica"/>
                       <w:color w:val="000000" w:themeColor="text1"/>
+                      <w:sz w:val="21"/>
+                      <w:szCs w:val="21"/>
                     </w:rPr>
                     <w:t>Windows OS, mac</w:t>
                   </w:r>
@@ -731,6 +889,8 @@
                     <w:rPr>
                       <w:rFonts w:ascii="Helvetica" w:hAnsi="Helvetica"/>
                       <w:color w:val="000000" w:themeColor="text1"/>
+                      <w:sz w:val="21"/>
+                      <w:szCs w:val="21"/>
                     </w:rPr>
                     <w:t xml:space="preserve"> </w:t>
                   </w:r>
@@ -738,6 +898,8 @@
                     <w:rPr>
                       <w:rFonts w:ascii="Helvetica" w:hAnsi="Helvetica"/>
                       <w:color w:val="000000" w:themeColor="text1"/>
+                      <w:sz w:val="21"/>
+                      <w:szCs w:val="21"/>
                     </w:rPr>
                     <w:t>O</w:t>
                   </w:r>
@@ -745,6 +907,8 @@
                     <w:rPr>
                       <w:rFonts w:ascii="Helvetica" w:hAnsi="Helvetica"/>
                       <w:color w:val="000000" w:themeColor="text1"/>
+                      <w:sz w:val="21"/>
+                      <w:szCs w:val="21"/>
                     </w:rPr>
                     <w:t>S</w:t>
                   </w:r>
@@ -770,12 +934,16 @@
         <w:rPr>
           <w:rFonts w:ascii="Helvetica" w:hAnsi="Helvetica"/>
           <w:color w:val="000000" w:themeColor="text1"/>
+          <w:sz w:val="25"/>
+          <w:szCs w:val="26"/>
         </w:rPr>
       </w:pPr>
       <w:r>
         <w:rPr>
           <w:rFonts w:ascii="Helvetica" w:hAnsi="Helvetica"/>
           <w:color w:val="000000" w:themeColor="text1"/>
+          <w:sz w:val="25"/>
+          <w:szCs w:val="26"/>
         </w:rPr>
         <w:t>Projects</w:t>
       </w:r>
@@ -834,6 +1002,8 @@
                       <w:bCs/>
                       <w:caps/>
                       <w:color w:val="000000" w:themeColor="text1"/>
+                      <w:sz w:val="21"/>
+                      <w:szCs w:val="21"/>
                     </w:rPr>
                   </w:pPr>
                   <w:r>
@@ -843,6 +1013,8 @@
                       <w:bCs/>
                       <w:caps/>
                       <w:color w:val="000000" w:themeColor="text1"/>
+                      <w:sz w:val="21"/>
+                      <w:szCs w:val="21"/>
                     </w:rPr>
                     <w:t>Nucamp Demo</w:t>
                   </w:r>
@@ -858,12 +1030,16 @@
                     <w:rPr>
                       <w:rFonts w:ascii="Helvetica" w:hAnsi="Helvetica"/>
                       <w:color w:val="000000" w:themeColor="text1"/>
+                      <w:sz w:val="21"/>
+                      <w:szCs w:val="21"/>
                     </w:rPr>
                   </w:pPr>
                   <w:r>
                     <w:rPr>
                       <w:rFonts w:ascii="Helvetica" w:hAnsi="Helvetica"/>
                       <w:color w:val="000000" w:themeColor="text1"/>
+                      <w:sz w:val="21"/>
+                      <w:szCs w:val="21"/>
                     </w:rPr>
                     <w:t>Technologies: React.js</w:t>
                   </w:r>
@@ -871,6 +1047,8 @@
                     <w:rPr>
                       <w:rFonts w:ascii="Helvetica" w:hAnsi="Helvetica"/>
                       <w:color w:val="000000" w:themeColor="text1"/>
+                      <w:sz w:val="21"/>
+                      <w:szCs w:val="21"/>
                     </w:rPr>
                     <w:t xml:space="preserve"> </w:t>
                   </w:r>
@@ -886,6 +1064,8 @@
                     <w:rPr>
                       <w:rFonts w:ascii="Helvetica" w:hAnsi="Helvetica"/>
                       <w:color w:val="000000" w:themeColor="text1"/>
+                      <w:sz w:val="21"/>
+                      <w:szCs w:val="21"/>
                     </w:rPr>
                   </w:pPr>
                   <w:hyperlink r:id="rId11" w:history="1">
@@ -893,6 +1073,8 @@
                       <w:rPr>
                         <w:rStyle w:val="Hyperlink"/>
                         <w:rFonts w:ascii="Helvetica" w:hAnsi="Helvetica"/>
+                        <w:sz w:val="21"/>
+                        <w:szCs w:val="21"/>
                       </w:rPr>
                       <w:t>Source Code</w:t>
                     </w:r>
@@ -901,6 +1083,8 @@
                     <w:rPr>
                       <w:rFonts w:ascii="Helvetica" w:hAnsi="Helvetica"/>
                       <w:color w:val="000000" w:themeColor="text1"/>
+                      <w:sz w:val="21"/>
+                      <w:szCs w:val="21"/>
                     </w:rPr>
                     <w:t xml:space="preserve"> </w:t>
                   </w:r>
@@ -908,6 +1092,8 @@
                     <w:rPr>
                       <w:rFonts w:ascii="Helvetica" w:hAnsi="Helvetica"/>
                       <w:color w:val="000000" w:themeColor="text1"/>
+                      <w:sz w:val="21"/>
+                      <w:szCs w:val="21"/>
                     </w:rPr>
                     <w:t xml:space="preserve">| </w:t>
                   </w:r>
@@ -916,6 +1102,8 @@
                       <w:rPr>
                         <w:rStyle w:val="Hyperlink"/>
                         <w:rFonts w:ascii="Helvetica" w:hAnsi="Helvetica"/>
+                        <w:sz w:val="21"/>
+                        <w:szCs w:val="21"/>
                       </w:rPr>
                       <w:t>Demo</w:t>
                     </w:r>
@@ -932,6 +1120,8 @@
                     <w:rPr>
                       <w:rFonts w:ascii="Helvetica" w:hAnsi="Helvetica"/>
                       <w:color w:val="000000" w:themeColor="text1"/>
+                      <w:sz w:val="21"/>
+                      <w:szCs w:val="21"/>
                     </w:rPr>
                   </w:pPr>
                 </w:p>
@@ -956,6 +1146,8 @@
                       <w:rFonts w:ascii="Helvetica" w:hAnsi="Helvetica"/>
                       <w:caps/>
                       <w:color w:val="000000" w:themeColor="text1"/>
+                      <w:sz w:val="21"/>
+                      <w:szCs w:val="21"/>
                     </w:rPr>
                   </w:pPr>
                   <w:r>
@@ -965,6 +1157,8 @@
                       <w:bCs/>
                       <w:caps/>
                       <w:color w:val="000000" w:themeColor="text1"/>
+                      <w:sz w:val="21"/>
+                      <w:szCs w:val="21"/>
                     </w:rPr>
                     <w:t>Fitness Website</w:t>
                   </w:r>
@@ -981,26 +1175,45 @@
                     <w:rPr>
                       <w:rFonts w:ascii="Helvetica" w:hAnsi="Helvetica"/>
                       <w:color w:val="000000" w:themeColor="text1"/>
+                      <w:sz w:val="21"/>
+                      <w:szCs w:val="21"/>
                     </w:rPr>
                   </w:pPr>
                   <w:r>
                     <w:rPr>
                       <w:rFonts w:ascii="Helvetica" w:hAnsi="Helvetica"/>
                       <w:color w:val="000000" w:themeColor="text1"/>
+                      <w:sz w:val="21"/>
+                      <w:szCs w:val="21"/>
                     </w:rPr>
                     <w:t xml:space="preserve">Technologies: </w:t>
+                  </w:r>
+                  <w:proofErr w:type="spellStart"/>
+                  <w:r>
+                    <w:rPr>
+                      <w:rFonts w:ascii="Helvetica" w:hAnsi="Helvetica"/>
+                      <w:color w:val="000000" w:themeColor="text1"/>
+                      <w:sz w:val="21"/>
+                      <w:szCs w:val="21"/>
+                    </w:rPr>
+                    <w:t>Colorlib</w:t>
+                  </w:r>
+                  <w:proofErr w:type="spellEnd"/>
+                  <w:r>
+                    <w:rPr>
+                      <w:rFonts w:ascii="Helvetica" w:hAnsi="Helvetica"/>
+                      <w:color w:val="000000" w:themeColor="text1"/>
+                      <w:sz w:val="21"/>
+                      <w:szCs w:val="21"/>
+                    </w:rPr>
+                    <w:t xml:space="preserve">, </w:t>
                   </w:r>
                   <w:r>
                     <w:rPr>
                       <w:rFonts w:ascii="Helvetica" w:hAnsi="Helvetica"/>
                       <w:color w:val="000000" w:themeColor="text1"/>
-                    </w:rPr>
-                    <w:t xml:space="preserve">Colorlib, </w:t>
-                  </w:r>
-                  <w:r>
-                    <w:rPr>
-                      <w:rFonts w:ascii="Helvetica" w:hAnsi="Helvetica"/>
-                      <w:color w:val="000000" w:themeColor="text1"/>
+                      <w:sz w:val="21"/>
+                      <w:szCs w:val="21"/>
                     </w:rPr>
                     <w:t>React.js</w:t>
                   </w:r>
@@ -1017,6 +1230,8 @@
                     <w:rPr>
                       <w:rFonts w:ascii="Helvetica" w:hAnsi="Helvetica"/>
                       <w:color w:val="000000" w:themeColor="text1"/>
+                      <w:sz w:val="21"/>
+                      <w:szCs w:val="21"/>
                     </w:rPr>
                   </w:pPr>
                   <w:hyperlink r:id="rId13" w:history="1">
@@ -1024,6 +1239,8 @@
                       <w:rPr>
                         <w:rStyle w:val="Hyperlink"/>
                         <w:rFonts w:ascii="Helvetica" w:hAnsi="Helvetica"/>
+                        <w:sz w:val="21"/>
+                        <w:szCs w:val="21"/>
                       </w:rPr>
                       <w:t>Source Code</w:t>
                     </w:r>
@@ -1032,6 +1249,8 @@
                     <w:rPr>
                       <w:rFonts w:ascii="Helvetica" w:hAnsi="Helvetica"/>
                       <w:color w:val="000000" w:themeColor="text1"/>
+                      <w:sz w:val="21"/>
+                      <w:szCs w:val="21"/>
                     </w:rPr>
                     <w:t xml:space="preserve"> </w:t>
                   </w:r>
@@ -1039,6 +1258,8 @@
                     <w:rPr>
                       <w:rFonts w:ascii="Helvetica" w:hAnsi="Helvetica"/>
                       <w:color w:val="000000" w:themeColor="text1"/>
+                      <w:sz w:val="21"/>
+                      <w:szCs w:val="21"/>
                     </w:rPr>
                     <w:t xml:space="preserve">| </w:t>
                   </w:r>
@@ -1047,6 +1268,8 @@
                       <w:rPr>
                         <w:rStyle w:val="Hyperlink"/>
                         <w:rFonts w:ascii="Helvetica" w:hAnsi="Helvetica"/>
+                        <w:sz w:val="21"/>
+                        <w:szCs w:val="21"/>
                       </w:rPr>
                       <w:t>Demo</w:t>
                     </w:r>
@@ -1064,8 +1287,8 @@
                 <w:b w:val="0"/>
                 <w:bCs/>
                 <w:color w:val="000000" w:themeColor="text1"/>
-                <w:sz w:val="22"/>
-                <w:szCs w:val="22"/>
+                <w:sz w:val="21"/>
+                <w:szCs w:val="21"/>
               </w:rPr>
             </w:pPr>
           </w:p>
@@ -1115,6 +1338,8 @@
                       <w:b/>
                       <w:caps/>
                       <w:color w:val="000000" w:themeColor="text1"/>
+                      <w:sz w:val="21"/>
+                      <w:szCs w:val="21"/>
                     </w:rPr>
                   </w:pPr>
                   <w:r>
@@ -1123,6 +1348,8 @@
                       <w:b/>
                       <w:caps/>
                       <w:color w:val="000000" w:themeColor="text1"/>
+                      <w:sz w:val="21"/>
+                      <w:szCs w:val="21"/>
                     </w:rPr>
                     <w:t xml:space="preserve">Hackathon </w:t>
                   </w:r>
@@ -1132,6 +1359,8 @@
                       <w:b/>
                       <w:caps/>
                       <w:color w:val="000000" w:themeColor="text1"/>
+                      <w:sz w:val="21"/>
+                      <w:szCs w:val="21"/>
                     </w:rPr>
                     <w:t xml:space="preserve">landing page &amp; </w:t>
                   </w:r>
@@ -1141,6 +1370,8 @@
                       <w:b/>
                       <w:caps/>
                       <w:color w:val="000000" w:themeColor="text1"/>
+                      <w:sz w:val="21"/>
+                      <w:szCs w:val="21"/>
                     </w:rPr>
                     <w:t>2D Game</w:t>
                   </w:r>
@@ -1156,12 +1387,16 @@
                     <w:rPr>
                       <w:rFonts w:ascii="Helvetica" w:hAnsi="Helvetica"/>
                       <w:color w:val="000000" w:themeColor="text1"/>
+                      <w:sz w:val="21"/>
+                      <w:szCs w:val="21"/>
                     </w:rPr>
                   </w:pPr>
                   <w:r>
                     <w:rPr>
                       <w:rFonts w:ascii="Helvetica" w:hAnsi="Helvetica"/>
                       <w:color w:val="000000" w:themeColor="text1"/>
+                      <w:sz w:val="21"/>
+                      <w:szCs w:val="21"/>
                     </w:rPr>
                     <w:t xml:space="preserve">Technologies: </w:t>
                   </w:r>
@@ -1169,6 +1404,8 @@
                     <w:rPr>
                       <w:rFonts w:ascii="Helvetica" w:hAnsi="Helvetica"/>
                       <w:color w:val="000000" w:themeColor="text1"/>
+                      <w:sz w:val="21"/>
+                      <w:szCs w:val="21"/>
                     </w:rPr>
                     <w:t xml:space="preserve">CSS, Gatsby, HTML, </w:t>
                   </w:r>
@@ -1176,6 +1413,8 @@
                     <w:rPr>
                       <w:rFonts w:ascii="Helvetica" w:hAnsi="Helvetica"/>
                       <w:color w:val="000000" w:themeColor="text1"/>
+                      <w:sz w:val="21"/>
+                      <w:szCs w:val="21"/>
                     </w:rPr>
                     <w:t>J</w:t>
                   </w:r>
@@ -1183,6 +1422,8 @@
                     <w:rPr>
                       <w:rFonts w:ascii="Helvetica" w:hAnsi="Helvetica"/>
                       <w:color w:val="000000" w:themeColor="text1"/>
+                      <w:sz w:val="21"/>
+                      <w:szCs w:val="21"/>
                     </w:rPr>
                     <w:t>avaScript</w:t>
                   </w:r>
@@ -1198,12 +1439,16 @@
                     <w:rPr>
                       <w:rFonts w:ascii="Helvetica" w:hAnsi="Helvetica"/>
                       <w:color w:val="000000" w:themeColor="text1"/>
+                      <w:sz w:val="21"/>
+                      <w:szCs w:val="21"/>
                     </w:rPr>
                   </w:pPr>
                   <w:r>
                     <w:rPr>
                       <w:rFonts w:ascii="Helvetica" w:hAnsi="Helvetica"/>
                       <w:color w:val="000000" w:themeColor="text1"/>
+                      <w:sz w:val="21"/>
+                      <w:szCs w:val="21"/>
                     </w:rPr>
                     <w:t>Hackathon landing page</w:t>
                   </w:r>
@@ -1211,6 +1456,8 @@
                     <w:rPr>
                       <w:rFonts w:ascii="Helvetica" w:hAnsi="Helvetica"/>
                       <w:color w:val="000000" w:themeColor="text1"/>
+                      <w:sz w:val="21"/>
+                      <w:szCs w:val="21"/>
                     </w:rPr>
                     <w:t xml:space="preserve">: </w:t>
                   </w:r>
@@ -1219,6 +1466,8 @@
                       <w:rPr>
                         <w:rStyle w:val="Hyperlink"/>
                         <w:rFonts w:ascii="Helvetica" w:hAnsi="Helvetica"/>
+                        <w:sz w:val="21"/>
+                        <w:szCs w:val="21"/>
                       </w:rPr>
                       <w:t>Source Code</w:t>
                     </w:r>
@@ -1227,6 +1476,8 @@
                     <w:rPr>
                       <w:rFonts w:ascii="Helvetica" w:hAnsi="Helvetica"/>
                       <w:color w:val="000000" w:themeColor="text1"/>
+                      <w:sz w:val="21"/>
+                      <w:szCs w:val="21"/>
                     </w:rPr>
                     <w:t xml:space="preserve"> | </w:t>
                   </w:r>
@@ -1235,6 +1486,8 @@
                       <w:rPr>
                         <w:rStyle w:val="Hyperlink"/>
                         <w:rFonts w:ascii="Helvetica" w:hAnsi="Helvetica"/>
+                        <w:sz w:val="21"/>
+                        <w:szCs w:val="21"/>
                       </w:rPr>
                       <w:t>Demo</w:t>
                     </w:r>
@@ -1251,12 +1504,16 @@
                     <w:rPr>
                       <w:rFonts w:ascii="Helvetica" w:hAnsi="Helvetica"/>
                       <w:color w:val="000000" w:themeColor="text1"/>
+                      <w:sz w:val="21"/>
+                      <w:szCs w:val="21"/>
                     </w:rPr>
                   </w:pPr>
                   <w:r>
                     <w:rPr>
                       <w:rFonts w:ascii="Helvetica" w:hAnsi="Helvetica"/>
                       <w:color w:val="000000" w:themeColor="text1"/>
+                      <w:sz w:val="21"/>
+                      <w:szCs w:val="21"/>
                     </w:rPr>
                     <w:t>2D Game</w:t>
                   </w:r>
@@ -1264,6 +1521,8 @@
                     <w:rPr>
                       <w:rFonts w:ascii="Helvetica" w:hAnsi="Helvetica"/>
                       <w:color w:val="000000" w:themeColor="text1"/>
+                      <w:sz w:val="21"/>
+                      <w:szCs w:val="21"/>
                     </w:rPr>
                     <w:t>:</w:t>
                   </w:r>
@@ -1271,6 +1530,8 @@
                     <w:rPr>
                       <w:rFonts w:ascii="Helvetica" w:hAnsi="Helvetica"/>
                       <w:color w:val="000000" w:themeColor="text1"/>
+                      <w:sz w:val="21"/>
+                      <w:szCs w:val="21"/>
                     </w:rPr>
                     <w:t xml:space="preserve"> </w:t>
                   </w:r>
@@ -1279,6 +1540,8 @@
                       <w:rPr>
                         <w:rStyle w:val="Hyperlink"/>
                         <w:rFonts w:ascii="Helvetica" w:hAnsi="Helvetica"/>
+                        <w:sz w:val="21"/>
+                        <w:szCs w:val="21"/>
                       </w:rPr>
                       <w:t>Source Code</w:t>
                     </w:r>
@@ -1287,6 +1550,8 @@
                     <w:rPr>
                       <w:rFonts w:ascii="Helvetica" w:hAnsi="Helvetica"/>
                       <w:color w:val="000000" w:themeColor="text1"/>
+                      <w:sz w:val="21"/>
+                      <w:szCs w:val="21"/>
                     </w:rPr>
                     <w:t xml:space="preserve"> | </w:t>
                   </w:r>
@@ -1295,6 +1560,8 @@
                       <w:rPr>
                         <w:rStyle w:val="Hyperlink"/>
                         <w:rFonts w:ascii="Helvetica" w:hAnsi="Helvetica"/>
+                        <w:sz w:val="21"/>
+                        <w:szCs w:val="21"/>
                       </w:rPr>
                       <w:t>Demo</w:t>
                     </w:r>
@@ -1321,6 +1588,8 @@
                       <w:rFonts w:ascii="Helvetica" w:hAnsi="Helvetica" w:cs="Times New Roman (Body CS)"/>
                       <w:caps/>
                       <w:color w:val="000000" w:themeColor="text1"/>
+                      <w:sz w:val="21"/>
+                      <w:szCs w:val="21"/>
                     </w:rPr>
                   </w:pPr>
                   <w:r>
@@ -1330,6 +1599,8 @@
                       <w:bCs/>
                       <w:caps/>
                       <w:color w:val="000000" w:themeColor="text1"/>
+                      <w:sz w:val="21"/>
+                      <w:szCs w:val="21"/>
                     </w:rPr>
                     <w:t>Fitness mobile App</w:t>
                   </w:r>
@@ -1346,12 +1617,16 @@
                     <w:rPr>
                       <w:rFonts w:ascii="Helvetica" w:hAnsi="Helvetica"/>
                       <w:color w:val="000000" w:themeColor="text1"/>
+                      <w:sz w:val="21"/>
+                      <w:szCs w:val="21"/>
                     </w:rPr>
                   </w:pPr>
                   <w:r>
                     <w:rPr>
                       <w:rFonts w:ascii="Helvetica" w:hAnsi="Helvetica"/>
                       <w:color w:val="000000" w:themeColor="text1"/>
+                      <w:sz w:val="21"/>
+                      <w:szCs w:val="21"/>
                     </w:rPr>
                     <w:t>Technologies: React Native</w:t>
                   </w:r>
@@ -1368,6 +1643,8 @@
                     <w:rPr>
                       <w:rFonts w:ascii="Helvetica" w:hAnsi="Helvetica"/>
                       <w:color w:val="000000" w:themeColor="text1"/>
+                      <w:sz w:val="21"/>
+                      <w:szCs w:val="21"/>
                     </w:rPr>
                   </w:pPr>
                   <w:hyperlink r:id="rId19" w:history="1">
@@ -1375,6 +1652,8 @@
                       <w:rPr>
                         <w:rStyle w:val="Hyperlink"/>
                         <w:rFonts w:ascii="Helvetica" w:hAnsi="Helvetica"/>
+                        <w:sz w:val="21"/>
+                        <w:szCs w:val="21"/>
                       </w:rPr>
                       <w:t>Source Code</w:t>
                     </w:r>
@@ -1383,6 +1662,8 @@
                     <w:rPr>
                       <w:rFonts w:ascii="Helvetica" w:hAnsi="Helvetica"/>
                       <w:color w:val="000000" w:themeColor="text1"/>
+                      <w:sz w:val="21"/>
+                      <w:szCs w:val="21"/>
                     </w:rPr>
                     <w:t xml:space="preserve"> | </w:t>
                   </w:r>
@@ -1391,6 +1672,8 @@
                       <w:rPr>
                         <w:rStyle w:val="Hyperlink"/>
                         <w:rFonts w:ascii="Helvetica" w:hAnsi="Helvetica"/>
+                        <w:sz w:val="21"/>
+                        <w:szCs w:val="21"/>
                       </w:rPr>
                       <w:t>Demo</w:t>
                     </w:r>
@@ -1408,8 +1691,8 @@
                 <w:b w:val="0"/>
                 <w:bCs/>
                 <w:color w:val="000000" w:themeColor="text1"/>
-                <w:sz w:val="22"/>
-                <w:szCs w:val="22"/>
+                <w:sz w:val="21"/>
+                <w:szCs w:val="21"/>
               </w:rPr>
             </w:pPr>
           </w:p>
@@ -1422,12 +1705,16 @@
         <w:rPr>
           <w:rFonts w:ascii="Helvetica" w:hAnsi="Helvetica"/>
           <w:color w:val="000000" w:themeColor="text1"/>
+          <w:sz w:val="25"/>
+          <w:szCs w:val="26"/>
         </w:rPr>
       </w:pPr>
       <w:r>
         <w:rPr>
           <w:rFonts w:ascii="Helvetica" w:hAnsi="Helvetica"/>
           <w:color w:val="000000" w:themeColor="text1"/>
+          <w:sz w:val="25"/>
+          <w:szCs w:val="26"/>
         </w:rPr>
         <w:t>EXPERIENCE</w:t>
       </w:r>
@@ -1435,8 +1722,7 @@
     <w:p>
       <w:pPr>
         <w:pStyle w:val="documentexperiencepaddedline"/>
-        <w:spacing w:line="260" w:lineRule="atLeast"/>
-        <w:ind w:left="363" w:right="1170"/>
+        <w:ind w:left="363" w:right="1166"/>
         <w:rPr>
           <w:rStyle w:val="span"/>
           <w:rFonts w:ascii="Helvetica" w:eastAsia="Helvetica" w:hAnsi="Helvetica" w:cs="Helvetica"/>
@@ -1526,8 +1812,8 @@
           <w:ilvl w:val="0"/>
           <w:numId w:val="15"/>
         </w:numPr>
-        <w:spacing w:before="200" w:line="260" w:lineRule="atLeast"/>
-        <w:ind w:left="1053" w:right="1170"/>
+        <w:spacing w:before="200"/>
+        <w:ind w:left="1053" w:right="1166"/>
         <w:contextualSpacing/>
         <w:rPr>
           <w:rStyle w:val="span"/>
@@ -1568,8 +1854,8 @@
           <w:ilvl w:val="0"/>
           <w:numId w:val="15"/>
         </w:numPr>
-        <w:spacing w:before="200" w:line="260" w:lineRule="atLeast"/>
-        <w:ind w:left="1053" w:right="1170"/>
+        <w:spacing w:before="200"/>
+        <w:ind w:left="1053" w:right="1166"/>
         <w:contextualSpacing/>
         <w:rPr>
           <w:rStyle w:val="span"/>
@@ -1622,6 +1908,7 @@
     <w:p>
       <w:pPr>
         <w:pStyle w:val="Heading2"/>
+        <w:spacing w:line="240" w:lineRule="atLeast"/>
         <w:ind w:left="360"/>
         <w:rPr>
           <w:rStyle w:val="SubtleReference"/>
@@ -1731,7 +2018,7 @@
           <w:ilvl w:val="0"/>
           <w:numId w:val="16"/>
         </w:numPr>
-        <w:spacing w:before="200" w:line="260" w:lineRule="atLeast"/>
+        <w:spacing w:before="200" w:line="240" w:lineRule="atLeast"/>
         <w:ind w:left="1080" w:right="1170"/>
         <w:contextualSpacing/>
         <w:rPr>
@@ -1766,7 +2053,7 @@
           <w:ilvl w:val="0"/>
           <w:numId w:val="16"/>
         </w:numPr>
-        <w:spacing w:before="200" w:line="260" w:lineRule="atLeast"/>
+        <w:spacing w:before="200" w:line="240" w:lineRule="atLeast"/>
         <w:ind w:left="1080" w:right="1170"/>
         <w:contextualSpacing/>
         <w:rPr>
@@ -1798,14 +2085,17 @@
         <w:rPr>
           <w:rFonts w:ascii="Helvetica" w:hAnsi="Helvetica"/>
           <w:color w:val="000000" w:themeColor="text1"/>
+          <w:sz w:val="25"/>
+          <w:szCs w:val="26"/>
         </w:rPr>
       </w:pPr>
       <w:r>
         <w:rPr>
           <w:rFonts w:ascii="Helvetica" w:hAnsi="Helvetica"/>
           <w:color w:val="000000" w:themeColor="text1"/>
+          <w:sz w:val="25"/>
+          <w:szCs w:val="26"/>
         </w:rPr>
-        <w:lastRenderedPageBreak/>
         <w:t>Education</w:t>
       </w:r>
     </w:p>
@@ -1873,6 +2163,7 @@
     <w:p>
       <w:pPr>
         <w:pStyle w:val="Heading1"/>
+        <w:spacing w:line="240" w:lineRule="atLeast"/>
         <w:ind w:left="360"/>
         <w:rPr>
           <w:rFonts w:ascii="Helvetica" w:hAnsi="Helvetica" w:cs="Times New Roman (Headings CS)"/>
@@ -1907,6 +2198,7 @@
     <w:p>
       <w:pPr>
         <w:pStyle w:val="Heading1"/>
+        <w:spacing w:line="240" w:lineRule="atLeast"/>
         <w:ind w:left="360"/>
         <w:rPr>
           <w:rFonts w:ascii="Helvetica" w:hAnsi="Helvetica" w:cs="Times New Roman (Headings CS)"/>
@@ -1924,12 +2216,16 @@
         <w:rPr>
           <w:rFonts w:ascii="Helvetica" w:hAnsi="Helvetica"/>
           <w:color w:val="000000" w:themeColor="text1"/>
+          <w:sz w:val="25"/>
+          <w:szCs w:val="26"/>
         </w:rPr>
       </w:pPr>
       <w:r>
         <w:rPr>
           <w:rFonts w:ascii="Helvetica" w:hAnsi="Helvetica"/>
           <w:color w:val="000000" w:themeColor="text1"/>
+          <w:sz w:val="25"/>
+          <w:szCs w:val="26"/>
         </w:rPr>
         <w:t>C</w:t>
       </w:r>
@@ -1937,6 +2233,8 @@
         <w:rPr>
           <w:rFonts w:ascii="Helvetica" w:hAnsi="Helvetica"/>
           <w:color w:val="000000" w:themeColor="text1"/>
+          <w:sz w:val="25"/>
+          <w:szCs w:val="26"/>
         </w:rPr>
         <w:t>ertifications</w:t>
       </w:r>
@@ -1985,7 +2283,31 @@
           <w:sz w:val="22"/>
           <w:szCs w:val="22"/>
         </w:rPr>
-        <w:t xml:space="preserve"> Nucamp Coding Bootcamp</w:t>
+        <w:t xml:space="preserve"> </w:t>
+      </w:r>
+      <w:proofErr w:type="spellStart"/>
+      <w:r>
+        <w:rPr>
+          <w:rFonts w:ascii="Helvetica" w:hAnsi="Helvetica" w:cs="Times New Roman (Headings CS)"/>
+          <w:b w:val="0"/>
+          <w:caps w:val="0"/>
+          <w:color w:val="000000" w:themeColor="text1"/>
+          <w:sz w:val="22"/>
+          <w:szCs w:val="22"/>
+        </w:rPr>
+        <w:t>Nucamp</w:t>
+      </w:r>
+      <w:proofErr w:type="spellEnd"/>
+      <w:r>
+        <w:rPr>
+          <w:rFonts w:ascii="Helvetica" w:hAnsi="Helvetica" w:cs="Times New Roman (Headings CS)"/>
+          <w:b w:val="0"/>
+          <w:caps w:val="0"/>
+          <w:color w:val="000000" w:themeColor="text1"/>
+          <w:sz w:val="22"/>
+          <w:szCs w:val="22"/>
+        </w:rPr>
+        <w:t xml:space="preserve"> Coding Bootcamp</w:t>
       </w:r>
     </w:p>
     <w:p>
@@ -2021,7 +2343,31 @@
           <w:sz w:val="22"/>
           <w:szCs w:val="22"/>
         </w:rPr>
-        <w:t>, Nucamp Coding Bootcamp</w:t>
+        <w:t xml:space="preserve">, </w:t>
+      </w:r>
+      <w:proofErr w:type="spellStart"/>
+      <w:r>
+        <w:rPr>
+          <w:rFonts w:ascii="Helvetica" w:hAnsi="Helvetica" w:cs="Times New Roman (Headings CS)"/>
+          <w:b w:val="0"/>
+          <w:caps w:val="0"/>
+          <w:color w:val="000000" w:themeColor="text1"/>
+          <w:sz w:val="22"/>
+          <w:szCs w:val="22"/>
+        </w:rPr>
+        <w:t>Nucamp</w:t>
+      </w:r>
+      <w:proofErr w:type="spellEnd"/>
+      <w:r>
+        <w:rPr>
+          <w:rFonts w:ascii="Helvetica" w:hAnsi="Helvetica" w:cs="Times New Roman (Headings CS)"/>
+          <w:b w:val="0"/>
+          <w:caps w:val="0"/>
+          <w:color w:val="000000" w:themeColor="text1"/>
+          <w:sz w:val="22"/>
+          <w:szCs w:val="22"/>
+        </w:rPr>
+        <w:t xml:space="preserve"> Coding Bootcamp</w:t>
       </w:r>
     </w:p>
     <w:sectPr>

</xml_diff>